<commit_message>
fuckk you i hate this shit
</commit_message>
<xml_diff>
--- a/II/Report on Basic and Advanced Ranked Retrieval Techniques using Java.docx
+++ b/II/Report on Basic and Advanced Ranked Retrieval Techniques using Java.docx
@@ -18,6 +18,7 @@
           <w15:appearance w15:val="hidden"/>
           <w:text w:multiLine="1"/>
         </w:sdtPr>
+        <w:sdtEndPr/>
         <w:sdtContent>
           <w:r>
             <w:t>Basic and Advanced Ranked Retrieval Techniques using Java</w:t>
@@ -991,21 +992,7 @@
                 <w:rStyle w:val="Hyperlink"/>
                 <w:noProof/>
               </w:rPr>
-              <w:t>[Headin</w:t>
-            </w:r>
-            <w:r>
-              <w:rPr>
-                <w:rStyle w:val="Hyperlink"/>
-                <w:noProof/>
-              </w:rPr>
-              <w:t>g</w:t>
-            </w:r>
-            <w:r>
-              <w:rPr>
-                <w:rStyle w:val="Hyperlink"/>
-                <w:noProof/>
-              </w:rPr>
-              <w:t xml:space="preserve"> 4]</w:t>
+              <w:t>[Heading 4]</w:t>
             </w:r>
             <w:r>
               <w:rPr>
@@ -1382,6 +1369,7 @@
         <w15:appearance w15:val="hidden"/>
         <w:text/>
       </w:sdtPr>
+      <w:sdtEndPr/>
       <w:sdtContent>
         <w:p>
           <w:pPr>
@@ -1444,6 +1432,7 @@
           <w15:appearance w15:val="hidden"/>
           <w:text w:multiLine="1"/>
         </w:sdtPr>
+        <w:sdtEndPr/>
         <w:sdtContent>
           <w:r>
             <w:t>Basic and Advanced Ranked Retrieval Techniques using Java</w:t>
@@ -2331,6 +2320,7 @@
           <w:id w:val="-767696987"/>
           <w:citation/>
         </w:sdtPr>
+        <w:sdtEndPr/>
         <w:sdtContent>
           <w:r>
             <w:rPr>
@@ -2451,6 +2441,7 @@
           <w:id w:val="-1656989249"/>
           <w:citation/>
         </w:sdtPr>
+        <w:sdtEndPr/>
         <w:sdtContent>
           <w:r>
             <w:fldChar w:fldCharType="begin"/>
@@ -2679,7 +2670,70 @@
         <w:t xml:space="preserve">Automatic Query Expansion (AQE) defines a method in which </w:t>
       </w:r>
       <w:r>
-        <w:t>the original query is reformed to a state that includes a higher number of query terms to search. This is a form of pseudo-relevance feedback where it is assumed that documents that are relevant to the query will contain other terms related to the original search query.</w:t>
+        <w:t>the original query is reformed to a state that includes a higher number of query terms to search. This is a form of pseudo-relevance feedback</w:t>
+      </w:r>
+      <w:r>
+        <w:t xml:space="preserve"> </w:t>
+      </w:r>
+      <w:sdt>
+        <w:sdtPr>
+          <w:id w:val="1923672463"/>
+          <w:citation/>
+        </w:sdtPr>
+        <w:sdtEndPr/>
+        <w:sdtContent>
+          <w:r>
+            <w:fldChar w:fldCharType="begin"/>
+          </w:r>
+          <w:r>
+            <w:instrText xml:space="preserve"> CITATION Cla12 \l 1033 </w:instrText>
+          </w:r>
+          <w:r>
+            <w:fldChar w:fldCharType="separate"/>
+          </w:r>
+          <w:r>
+            <w:rPr>
+              <w:noProof/>
+            </w:rPr>
+            <w:t>(Claudio Carpineto, 2012)</w:t>
+          </w:r>
+          <w:r>
+            <w:fldChar w:fldCharType="end"/>
+          </w:r>
+        </w:sdtContent>
+      </w:sdt>
+      <w:r>
+        <w:t xml:space="preserve"> where it is assumed that documents that are relevant to the query will contain other terms related to the original search query</w:t>
+      </w:r>
+      <w:sdt>
+        <w:sdtPr>
+          <w:id w:val="-931889843"/>
+          <w:citation/>
+        </w:sdtPr>
+        <w:sdtEndPr/>
+        <w:sdtContent>
+          <w:r>
+            <w:fldChar w:fldCharType="begin"/>
+          </w:r>
+          <w:r>
+            <w:instrText xml:space="preserve"> CITATION Ola17 \l 1033 </w:instrText>
+          </w:r>
+          <w:r>
+            <w:fldChar w:fldCharType="separate"/>
+          </w:r>
+          <w:r>
+            <w:rPr>
+              <w:noProof/>
+            </w:rPr>
+            <w:t xml:space="preserve"> (Olalere A. Abass, 2017)</w:t>
+          </w:r>
+          <w:r>
+            <w:fldChar w:fldCharType="end"/>
+          </w:r>
+        </w:sdtContent>
+      </w:sdt>
+      <w:r>
+        <w:t>.</w:t>
       </w:r>
     </w:p>
     <w:p>
@@ -2753,7 +2807,40 @@
         <w:t>: 143)</w:t>
       </w:r>
       <w:r>
-        <w:t>. This was to allow for AQE to be done with pseudo-relevance feedback.</w:t>
+        <w:t>. This was to allow for AQE to be done with pseudo-relevance feedback</w:t>
+      </w:r>
+      <w:r>
+        <w:t>, where the document contents are added and processed with the below implementation</w:t>
+      </w:r>
+      <w:sdt>
+        <w:sdtPr>
+          <w:id w:val="1305824243"/>
+          <w:citation/>
+        </w:sdtPr>
+        <w:sdtEndPr/>
+        <w:sdtContent>
+          <w:r>
+            <w:fldChar w:fldCharType="begin"/>
+          </w:r>
+          <w:r>
+            <w:instrText xml:space="preserve"> CITATION Cla12 \l 1033 </w:instrText>
+          </w:r>
+          <w:r>
+            <w:fldChar w:fldCharType="separate"/>
+          </w:r>
+          <w:r>
+            <w:rPr>
+              <w:noProof/>
+            </w:rPr>
+            <w:t xml:space="preserve"> (Claudio Carpineto, 2012)</w:t>
+          </w:r>
+          <w:r>
+            <w:fldChar w:fldCharType="end"/>
+          </w:r>
+        </w:sdtContent>
+      </w:sdt>
+      <w:r>
+        <w:t>.</w:t>
       </w:r>
     </w:p>
     <w:p>
@@ -2774,10 +2861,19 @@
         <w:t>The changes to the</w:t>
       </w:r>
       <w:r>
-        <w:t xml:space="preserve"> search function included a second pass of query terms after expansion. The expansion was performed using </w:t>
-      </w:r>
-      <w:r>
-        <w:t>a TSV calculation:</w:t>
+        <w:t xml:space="preserve"> search function included a second pass of query terms after expansion. </w:t>
+      </w:r>
+      <w:r>
+        <w:t xml:space="preserve">The documents were extracted from the read from the original document collection and </w:t>
+      </w:r>
+      <w:r>
+        <w:t xml:space="preserve">were </w:t>
+      </w:r>
+      <w:r>
+        <w:t xml:space="preserve">stopped. These words are then processed using the </w:t>
+      </w:r>
+      <w:r>
+        <w:t>TSV calculation:</w:t>
       </w:r>
     </w:p>
     <w:p>
@@ -2976,7 +3072,14 @@
     </w:p>
     <w:p>
       <w:r>
-        <w:t>Using this calculation in a min heap structure, the most relevant terms were selected. After selecting the terms, the new query terms are passed through the ranked searching algorithm again. This time, the new query terms’ similarity score were calculated using the Robert-</w:t>
+        <w:lastRenderedPageBreak/>
+        <w:t>Using this calculation in a min heap structure, the most relevant terms were selected</w:t>
+      </w:r>
+      <w:r>
+        <w:t xml:space="preserve">, the number based on the </w:t>
+      </w:r>
+      <w:r>
+        <w:t>. After selecting the terms, the new query terms are passed through the ranked searching algorithm again. This time, the new query terms’ similarity score were calculated using the Robert-</w:t>
       </w:r>
       <w:proofErr w:type="spellStart"/>
       <w:r>
@@ -3348,120 +3451,1601 @@
     </w:p>
     <w:p>
       <w:r>
-        <w:t xml:space="preserve">Using this measure, the similarity scores are calculated. After which the </w:t>
-      </w:r>
-      <w:bookmarkStart w:id="12" w:name="_GoBack"/>
-      <w:bookmarkEnd w:id="12"/>
-      <w:r>
-        <w:t>top accumulators will be selected. And returned to the user with the original queries.</w:t>
+        <w:t>Using this measure, the similarity scores are calculated</w:t>
+      </w:r>
+      <w:r>
+        <w:t xml:space="preserve"> and reduced by a third to reduce the power of the new terms</w:t>
+      </w:r>
+      <w:r>
+        <w:t>. After which the top accumulators will be selected</w:t>
+      </w:r>
+      <w:r>
+        <w:t xml:space="preserve"> identical to the basic ranked search</w:t>
+      </w:r>
+      <w:r>
+        <w:t>,</w:t>
+      </w:r>
+      <w:r>
+        <w:t xml:space="preserve"> </w:t>
+      </w:r>
+      <w:r>
+        <w:t>a</w:t>
+      </w:r>
+      <w:r>
+        <w:t>nd returned to the user with the original queries.</w:t>
       </w:r>
     </w:p>
     <w:p>
       <w:pPr>
+        <w:pStyle w:val="SectionTitle"/>
+      </w:pPr>
+      <w:r>
+        <w:lastRenderedPageBreak/>
+        <w:t>Evaluation</w:t>
+      </w:r>
+    </w:p>
+    <w:tbl>
+      <w:tblPr>
+        <w:tblStyle w:val="TableGrid"/>
+        <w:tblW w:w="0" w:type="auto"/>
+        <w:tblLook w:val="04A0" w:firstRow="1" w:lastRow="0" w:firstColumn="1" w:lastColumn="0" w:noHBand="0" w:noVBand="1"/>
+      </w:tblPr>
+      <w:tblGrid>
+        <w:gridCol w:w="4508"/>
+        <w:gridCol w:w="4508"/>
+      </w:tblGrid>
+      <w:tr>
+        <w:tc>
+          <w:tcPr>
+            <w:tcW w:w="9016" w:type="dxa"/>
+            <w:gridSpan w:val="2"/>
+          </w:tcPr>
+          <w:p>
+            <w:pPr>
+              <w:ind w:firstLine="0"/>
+              <w:jc w:val="center"/>
+            </w:pPr>
+            <w:r>
+              <w:t xml:space="preserve">foreign minorities </w:t>
+            </w:r>
+            <w:proofErr w:type="spellStart"/>
+            <w:r>
+              <w:t>germany</w:t>
+            </w:r>
+            <w:proofErr w:type="spellEnd"/>
+            <w:r>
+              <w:t xml:space="preserve">                                                                                                   </w:t>
+            </w:r>
+          </w:p>
+        </w:tc>
+      </w:tr>
+      <w:tr>
+        <w:tc>
+          <w:tcPr>
+            <w:tcW w:w="4508" w:type="dxa"/>
+          </w:tcPr>
+          <w:p>
+            <w:pPr>
+              <w:ind w:firstLine="0"/>
+            </w:pPr>
+            <w:r>
+              <w:t>java Search -BM25 -n 20 -l lexicon -</w:t>
+            </w:r>
+            <w:proofErr w:type="spellStart"/>
+            <w:r>
+              <w:t>i</w:t>
+            </w:r>
+            <w:proofErr w:type="spellEnd"/>
+            <w:r>
+              <w:t xml:space="preserve"> </w:t>
+            </w:r>
+            <w:proofErr w:type="spellStart"/>
+            <w:r>
+              <w:t>invlist</w:t>
+            </w:r>
+            <w:proofErr w:type="spellEnd"/>
+            <w:r>
+              <w:t xml:space="preserve"> -m map -s </w:t>
+            </w:r>
+            <w:proofErr w:type="spellStart"/>
+            <w:r>
+              <w:t>stoplist</w:t>
+            </w:r>
+            <w:proofErr w:type="spellEnd"/>
+            <w:r>
+              <w:t xml:space="preserve"> -q 401</w:t>
+            </w:r>
+          </w:p>
+        </w:tc>
+        <w:tc>
+          <w:tcPr>
+            <w:tcW w:w="4508" w:type="dxa"/>
+          </w:tcPr>
+          <w:p>
+            <w:pPr>
+              <w:ind w:firstLine="0"/>
+            </w:pPr>
+            <w:r>
+              <w:t>java Search -BM25 -n 20 -l lexicon -</w:t>
+            </w:r>
+            <w:proofErr w:type="spellStart"/>
+            <w:r>
+              <w:t>i</w:t>
+            </w:r>
+            <w:proofErr w:type="spellEnd"/>
+            <w:r>
+              <w:t xml:space="preserve"> </w:t>
+            </w:r>
+            <w:proofErr w:type="spellStart"/>
+            <w:r>
+              <w:t>invlist</w:t>
+            </w:r>
+            <w:proofErr w:type="spellEnd"/>
+            <w:r>
+              <w:t xml:space="preserve"> -m map -s </w:t>
+            </w:r>
+            <w:proofErr w:type="spellStart"/>
+            <w:r>
+              <w:t>stoplist</w:t>
+            </w:r>
+            <w:proofErr w:type="spellEnd"/>
+            <w:r>
+              <w:t xml:space="preserve"> -q 401 -a 10 25 ./../../../</w:t>
+            </w:r>
+            <w:proofErr w:type="spellStart"/>
+            <w:r>
+              <w:t>IIDocs</w:t>
+            </w:r>
+            <w:proofErr w:type="spellEnd"/>
+            <w:r>
+              <w:t>/</w:t>
+            </w:r>
+            <w:proofErr w:type="spellStart"/>
+            <w:r>
+              <w:t>latimes</w:t>
+            </w:r>
+            <w:proofErr w:type="spellEnd"/>
+          </w:p>
+        </w:tc>
+      </w:tr>
+      <w:tr>
+        <w:tc>
+          <w:tcPr>
+            <w:tcW w:w="4508" w:type="dxa"/>
+          </w:tcPr>
+          <w:p>
+            <w:pPr>
+              <w:ind w:firstLine="0"/>
+            </w:pPr>
+            <w:r>
+              <w:t>401 LA101790-0075 1 13.562</w:t>
+            </w:r>
+          </w:p>
+          <w:p>
+            <w:pPr>
+              <w:ind w:firstLine="0"/>
+            </w:pPr>
+            <w:r>
+              <w:t>401 LA021890-0100 2 13.24</w:t>
+            </w:r>
+          </w:p>
+          <w:p>
+            <w:pPr>
+              <w:ind w:firstLine="0"/>
+            </w:pPr>
+            <w:r>
+              <w:t>401 LA050690-0109 3 12.442</w:t>
+            </w:r>
+          </w:p>
+          <w:p>
+            <w:pPr>
+              <w:ind w:firstLine="0"/>
+            </w:pPr>
+            <w:r>
+              <w:t>401 LA100890-0131 4 12.422</w:t>
+            </w:r>
+          </w:p>
+          <w:p>
+            <w:pPr>
+              <w:ind w:firstLine="0"/>
+            </w:pPr>
+            <w:r>
+              <w:t>401 LA040789-0015 5 12.238</w:t>
+            </w:r>
+          </w:p>
+          <w:p>
+            <w:pPr>
+              <w:ind w:firstLine="0"/>
+            </w:pPr>
+            <w:r>
+              <w:t>401 LA021490-0049 6 12.127</w:t>
+            </w:r>
+          </w:p>
+          <w:p>
+            <w:pPr>
+              <w:ind w:firstLine="0"/>
+            </w:pPr>
+            <w:r>
+              <w:t>401 LA031590-0102 7 11.992</w:t>
+            </w:r>
+          </w:p>
+          <w:p>
+            <w:pPr>
+              <w:ind w:firstLine="0"/>
+            </w:pPr>
+            <w:r>
+              <w:t>401 LA111089-0188 8 11.911</w:t>
+            </w:r>
+          </w:p>
+          <w:p>
+            <w:pPr>
+              <w:ind w:firstLine="0"/>
+            </w:pPr>
+            <w:r>
+              <w:t>401 LA071890-0073 9 11.911</w:t>
+            </w:r>
+          </w:p>
+          <w:p>
+            <w:pPr>
+              <w:ind w:firstLine="0"/>
+            </w:pPr>
+            <w:r>
+              <w:t>401 LA020789-0133 10 11.843</w:t>
+            </w:r>
+          </w:p>
+          <w:p>
+            <w:pPr>
+              <w:ind w:firstLine="0"/>
+            </w:pPr>
+            <w:r>
+              <w:t>401 LA050790-0042 11 11.746</w:t>
+            </w:r>
+          </w:p>
+          <w:p>
+            <w:pPr>
+              <w:ind w:firstLine="0"/>
+            </w:pPr>
+            <w:r>
+              <w:t>401 LA060890-0011 12 11.731</w:t>
+            </w:r>
+          </w:p>
+          <w:p>
+            <w:pPr>
+              <w:ind w:firstLine="0"/>
+            </w:pPr>
+            <w:r>
+              <w:t>401 LA082789-0152 13 11.654</w:t>
+            </w:r>
+          </w:p>
+          <w:p>
+            <w:pPr>
+              <w:ind w:firstLine="0"/>
+            </w:pPr>
+            <w:r>
+              <w:t>401 LA021190-0168 14 11.629</w:t>
+            </w:r>
+          </w:p>
+          <w:p>
+            <w:pPr>
+              <w:ind w:firstLine="0"/>
+            </w:pPr>
+            <w:r>
+              <w:t>401 LA040590-0157 15 11.463</w:t>
+            </w:r>
+          </w:p>
+          <w:p>
+            <w:pPr>
+              <w:ind w:firstLine="0"/>
+            </w:pPr>
+            <w:r>
+              <w:t>401 LA050390-0176 16 11.42</w:t>
+            </w:r>
+          </w:p>
+          <w:p>
+            <w:pPr>
+              <w:ind w:firstLine="0"/>
+            </w:pPr>
+            <w:r>
+              <w:t>401 LA062290-0172 17 11.419</w:t>
+            </w:r>
+          </w:p>
+          <w:p>
+            <w:pPr>
+              <w:ind w:firstLine="0"/>
+            </w:pPr>
+            <w:r>
+              <w:t>401 LA112189-0066 18 11.413</w:t>
+            </w:r>
+          </w:p>
+          <w:p>
+            <w:pPr>
+              <w:ind w:firstLine="0"/>
+            </w:pPr>
+            <w:r>
+              <w:t>401 LA030990-0189 19 11.393</w:t>
+            </w:r>
+          </w:p>
+          <w:p>
+            <w:pPr>
+              <w:ind w:firstLine="0"/>
+            </w:pPr>
+            <w:r>
+              <w:t>401 LA050990-0043 20 11.356</w:t>
+            </w:r>
+          </w:p>
+          <w:p>
+            <w:pPr>
+              <w:ind w:firstLine="0"/>
+            </w:pPr>
+            <w:r>
+              <w:t xml:space="preserve">938 </w:t>
+            </w:r>
+            <w:proofErr w:type="spellStart"/>
+            <w:r>
+              <w:t>ms</w:t>
+            </w:r>
+            <w:proofErr w:type="spellEnd"/>
+          </w:p>
+        </w:tc>
+        <w:tc>
+          <w:tcPr>
+            <w:tcW w:w="4508" w:type="dxa"/>
+          </w:tcPr>
+          <w:p>
+            <w:pPr>
+              <w:ind w:firstLine="0"/>
+            </w:pPr>
+            <w:r>
+              <w:t>401 LA101790-0075 1 14.389</w:t>
+            </w:r>
+          </w:p>
+          <w:p>
+            <w:pPr>
+              <w:ind w:firstLine="0"/>
+            </w:pPr>
+            <w:r>
+              <w:t>401 LA021890-0100 2 13.24</w:t>
+            </w:r>
+          </w:p>
+          <w:p>
+            <w:pPr>
+              <w:ind w:firstLine="0"/>
+            </w:pPr>
+            <w:r>
+              <w:t>401 LA050690-0109 3 12.442</w:t>
+            </w:r>
+          </w:p>
+          <w:p>
+            <w:pPr>
+              <w:ind w:firstLine="0"/>
+            </w:pPr>
+            <w:r>
+              <w:t>401 LA100890-0131 4 12.422</w:t>
+            </w:r>
+          </w:p>
+          <w:p>
+            <w:pPr>
+              <w:ind w:firstLine="0"/>
+            </w:pPr>
+            <w:r>
+              <w:t>401 LA040789-0015 5 12.238</w:t>
+            </w:r>
+          </w:p>
+          <w:p>
+            <w:pPr>
+              <w:ind w:firstLine="0"/>
+            </w:pPr>
+            <w:r>
+              <w:t>401 LA021490-0049 6 12.127</w:t>
+            </w:r>
+          </w:p>
+          <w:p>
+            <w:pPr>
+              <w:ind w:firstLine="0"/>
+            </w:pPr>
+            <w:r>
+              <w:t>401 LA031590-0102 7 11.992</w:t>
+            </w:r>
+          </w:p>
+          <w:p>
+            <w:pPr>
+              <w:ind w:firstLine="0"/>
+            </w:pPr>
+            <w:r>
+              <w:t>401 LA111089-0188 8 11.911</w:t>
+            </w:r>
+          </w:p>
+          <w:p>
+            <w:pPr>
+              <w:ind w:firstLine="0"/>
+            </w:pPr>
+            <w:r>
+              <w:t>401 LA071890-0073 9 11.911</w:t>
+            </w:r>
+          </w:p>
+          <w:p>
+            <w:pPr>
+              <w:ind w:firstLine="0"/>
+            </w:pPr>
+            <w:r>
+              <w:t>401 LA020789-0133 10 11.843</w:t>
+            </w:r>
+          </w:p>
+          <w:p>
+            <w:pPr>
+              <w:ind w:firstLine="0"/>
+            </w:pPr>
+            <w:r>
+              <w:t>401 LA050790-0042 11 11.746</w:t>
+            </w:r>
+          </w:p>
+          <w:p>
+            <w:pPr>
+              <w:ind w:firstLine="0"/>
+            </w:pPr>
+            <w:r>
+              <w:t>401 LA050790-0042 12 11.746</w:t>
+            </w:r>
+          </w:p>
+          <w:p>
+            <w:pPr>
+              <w:ind w:firstLine="0"/>
+            </w:pPr>
+            <w:r>
+              <w:t>401 LA050790-0042 13 11.746</w:t>
+            </w:r>
+          </w:p>
+          <w:p>
+            <w:pPr>
+              <w:ind w:firstLine="0"/>
+            </w:pPr>
+            <w:r>
+              <w:t>401 LA060890-0011 14 11.731</w:t>
+            </w:r>
+          </w:p>
+          <w:p>
+            <w:pPr>
+              <w:ind w:firstLine="0"/>
+            </w:pPr>
+            <w:r>
+              <w:t>401 LA060890-0011 15 11.731</w:t>
+            </w:r>
+          </w:p>
+          <w:p>
+            <w:pPr>
+              <w:ind w:firstLine="0"/>
+            </w:pPr>
+            <w:r>
+              <w:t>401 LA060890-0011 16 11.731</w:t>
+            </w:r>
+          </w:p>
+          <w:p>
+            <w:pPr>
+              <w:ind w:firstLine="0"/>
+            </w:pPr>
+            <w:r>
+              <w:t>401 LA082789-0152 17 11.654</w:t>
+            </w:r>
+          </w:p>
+          <w:p>
+            <w:pPr>
+              <w:ind w:firstLine="0"/>
+            </w:pPr>
+            <w:r>
+              <w:t>401 LA082789-0152 18 11.654</w:t>
+            </w:r>
+          </w:p>
+          <w:p>
+            <w:pPr>
+              <w:ind w:firstLine="0"/>
+            </w:pPr>
+            <w:r>
+              <w:t>401 LA082789-0152 19 11.654</w:t>
+            </w:r>
+          </w:p>
+          <w:p>
+            <w:pPr>
+              <w:ind w:firstLine="0"/>
+            </w:pPr>
+            <w:r>
+              <w:t>401 LA021190-0168 20 11.629</w:t>
+            </w:r>
+          </w:p>
+          <w:p>
+            <w:pPr>
+              <w:ind w:firstLine="0"/>
+            </w:pPr>
+            <w:r>
+              <w:t xml:space="preserve">16226 </w:t>
+            </w:r>
+            <w:proofErr w:type="spellStart"/>
+            <w:r>
+              <w:t>ms</w:t>
+            </w:r>
+            <w:proofErr w:type="spellEnd"/>
+          </w:p>
+        </w:tc>
+      </w:tr>
+    </w:tbl>
+    <w:p>
+      <w:pPr>
+        <w:ind w:firstLine="0"/>
         <w:rPr>
           <w:rStyle w:val="Heading5Char"/>
         </w:rPr>
       </w:pPr>
     </w:p>
+    <w:tbl>
+      <w:tblPr>
+        <w:tblStyle w:val="TableGrid"/>
+        <w:tblW w:w="0" w:type="auto"/>
+        <w:tblLook w:val="04A0" w:firstRow="1" w:lastRow="0" w:firstColumn="1" w:lastColumn="0" w:noHBand="0" w:noVBand="1"/>
+      </w:tblPr>
+      <w:tblGrid>
+        <w:gridCol w:w="4508"/>
+        <w:gridCol w:w="4508"/>
+      </w:tblGrid>
+      <w:tr>
+        <w:tc>
+          <w:tcPr>
+            <w:tcW w:w="9016" w:type="dxa"/>
+            <w:gridSpan w:val="2"/>
+          </w:tcPr>
+          <w:p>
+            <w:pPr>
+              <w:ind w:firstLine="0"/>
+              <w:jc w:val="center"/>
+              <w:rPr>
+                <w:rStyle w:val="Heading5Char"/>
+                <w:i w:val="0"/>
+                <w:iCs w:val="0"/>
+              </w:rPr>
+            </w:pPr>
+            <w:r>
+              <w:rPr>
+                <w:rStyle w:val="Heading5Char"/>
+                <w:i w:val="0"/>
+                <w:iCs w:val="0"/>
+              </w:rPr>
+              <w:t>b</w:t>
+            </w:r>
+            <w:r>
+              <w:rPr>
+                <w:rStyle w:val="Heading5Char"/>
+                <w:i w:val="0"/>
+                <w:iCs w:val="0"/>
+              </w:rPr>
+              <w:t>ehavioral genetics</w:t>
+            </w:r>
+          </w:p>
+        </w:tc>
+      </w:tr>
+      <w:tr>
+        <w:tc>
+          <w:tcPr>
+            <w:tcW w:w="4508" w:type="dxa"/>
+          </w:tcPr>
+          <w:p>
+            <w:pPr>
+              <w:ind w:firstLine="0"/>
+              <w:rPr>
+                <w:rStyle w:val="Heading5Char"/>
+                <w:i w:val="0"/>
+                <w:iCs w:val="0"/>
+              </w:rPr>
+            </w:pPr>
+            <w:r>
+              <w:rPr>
+                <w:rStyle w:val="Heading5Char"/>
+                <w:i w:val="0"/>
+                <w:iCs w:val="0"/>
+              </w:rPr>
+              <w:t>java Search -BM25 -n 20 -l lexicon -</w:t>
+            </w:r>
+            <w:proofErr w:type="spellStart"/>
+            <w:r>
+              <w:rPr>
+                <w:rStyle w:val="Heading5Char"/>
+                <w:i w:val="0"/>
+                <w:iCs w:val="0"/>
+              </w:rPr>
+              <w:t>i</w:t>
+            </w:r>
+            <w:proofErr w:type="spellEnd"/>
+            <w:r>
+              <w:rPr>
+                <w:rStyle w:val="Heading5Char"/>
+                <w:i w:val="0"/>
+                <w:iCs w:val="0"/>
+              </w:rPr>
+              <w:t xml:space="preserve"> </w:t>
+            </w:r>
+            <w:proofErr w:type="spellStart"/>
+            <w:r>
+              <w:rPr>
+                <w:rStyle w:val="Heading5Char"/>
+                <w:i w:val="0"/>
+                <w:iCs w:val="0"/>
+              </w:rPr>
+              <w:t>invlist</w:t>
+            </w:r>
+            <w:proofErr w:type="spellEnd"/>
+            <w:r>
+              <w:rPr>
+                <w:rStyle w:val="Heading5Char"/>
+                <w:i w:val="0"/>
+                <w:iCs w:val="0"/>
+              </w:rPr>
+              <w:t xml:space="preserve"> -m map -s </w:t>
+            </w:r>
+            <w:proofErr w:type="spellStart"/>
+            <w:r>
+              <w:rPr>
+                <w:rStyle w:val="Heading5Char"/>
+                <w:i w:val="0"/>
+                <w:iCs w:val="0"/>
+              </w:rPr>
+              <w:t>stoplist</w:t>
+            </w:r>
+            <w:proofErr w:type="spellEnd"/>
+            <w:r>
+              <w:rPr>
+                <w:rStyle w:val="Heading5Char"/>
+                <w:i w:val="0"/>
+                <w:iCs w:val="0"/>
+              </w:rPr>
+              <w:t xml:space="preserve"> -q 402</w:t>
+            </w:r>
+          </w:p>
+        </w:tc>
+        <w:tc>
+          <w:tcPr>
+            <w:tcW w:w="4508" w:type="dxa"/>
+          </w:tcPr>
+          <w:p>
+            <w:pPr>
+              <w:ind w:firstLine="0"/>
+              <w:rPr>
+                <w:rStyle w:val="Heading5Char"/>
+                <w:i w:val="0"/>
+                <w:iCs w:val="0"/>
+              </w:rPr>
+            </w:pPr>
+            <w:r>
+              <w:rPr>
+                <w:rStyle w:val="Heading5Char"/>
+                <w:i w:val="0"/>
+                <w:iCs w:val="0"/>
+              </w:rPr>
+              <w:t>java Search -BM25 -n 20 -l lexicon -</w:t>
+            </w:r>
+            <w:proofErr w:type="spellStart"/>
+            <w:r>
+              <w:rPr>
+                <w:rStyle w:val="Heading5Char"/>
+                <w:i w:val="0"/>
+                <w:iCs w:val="0"/>
+              </w:rPr>
+              <w:t>i</w:t>
+            </w:r>
+            <w:proofErr w:type="spellEnd"/>
+            <w:r>
+              <w:rPr>
+                <w:rStyle w:val="Heading5Char"/>
+                <w:i w:val="0"/>
+                <w:iCs w:val="0"/>
+              </w:rPr>
+              <w:t xml:space="preserve"> </w:t>
+            </w:r>
+            <w:proofErr w:type="spellStart"/>
+            <w:r>
+              <w:rPr>
+                <w:rStyle w:val="Heading5Char"/>
+                <w:i w:val="0"/>
+                <w:iCs w:val="0"/>
+              </w:rPr>
+              <w:t>invlist</w:t>
+            </w:r>
+            <w:proofErr w:type="spellEnd"/>
+            <w:r>
+              <w:rPr>
+                <w:rStyle w:val="Heading5Char"/>
+                <w:i w:val="0"/>
+                <w:iCs w:val="0"/>
+              </w:rPr>
+              <w:t xml:space="preserve"> -m map -s </w:t>
+            </w:r>
+            <w:proofErr w:type="spellStart"/>
+            <w:r>
+              <w:rPr>
+                <w:rStyle w:val="Heading5Char"/>
+                <w:i w:val="0"/>
+                <w:iCs w:val="0"/>
+              </w:rPr>
+              <w:t>st</w:t>
+            </w:r>
+            <w:bookmarkStart w:id="12" w:name="_GoBack"/>
+            <w:bookmarkEnd w:id="12"/>
+            <w:r>
+              <w:rPr>
+                <w:rStyle w:val="Heading5Char"/>
+                <w:i w:val="0"/>
+                <w:iCs w:val="0"/>
+              </w:rPr>
+              <w:t>oplist</w:t>
+            </w:r>
+            <w:proofErr w:type="spellEnd"/>
+            <w:r>
+              <w:rPr>
+                <w:rStyle w:val="Heading5Char"/>
+                <w:i w:val="0"/>
+                <w:iCs w:val="0"/>
+              </w:rPr>
+              <w:t xml:space="preserve"> -q 402 -a 10 25 ./../../../</w:t>
+            </w:r>
+            <w:proofErr w:type="spellStart"/>
+            <w:r>
+              <w:rPr>
+                <w:rStyle w:val="Heading5Char"/>
+                <w:i w:val="0"/>
+                <w:iCs w:val="0"/>
+              </w:rPr>
+              <w:t>IIDocs</w:t>
+            </w:r>
+            <w:proofErr w:type="spellEnd"/>
+            <w:r>
+              <w:rPr>
+                <w:rStyle w:val="Heading5Char"/>
+                <w:i w:val="0"/>
+                <w:iCs w:val="0"/>
+              </w:rPr>
+              <w:t>/</w:t>
+            </w:r>
+            <w:proofErr w:type="spellStart"/>
+            <w:r>
+              <w:rPr>
+                <w:rStyle w:val="Heading5Char"/>
+                <w:i w:val="0"/>
+                <w:iCs w:val="0"/>
+              </w:rPr>
+              <w:t>latimes</w:t>
+            </w:r>
+            <w:proofErr w:type="spellEnd"/>
+          </w:p>
+        </w:tc>
+      </w:tr>
+      <w:tr>
+        <w:tc>
+          <w:tcPr>
+            <w:tcW w:w="4508" w:type="dxa"/>
+          </w:tcPr>
+          <w:p>
+            <w:pPr>
+              <w:ind w:firstLine="0"/>
+              <w:jc w:val="both"/>
+              <w:rPr>
+                <w:rStyle w:val="Heading5Char"/>
+                <w:i w:val="0"/>
+                <w:iCs w:val="0"/>
+              </w:rPr>
+            </w:pPr>
+            <w:r>
+              <w:rPr>
+                <w:rStyle w:val="Heading5Char"/>
+                <w:i w:val="0"/>
+                <w:iCs w:val="0"/>
+              </w:rPr>
+              <w:t>402 LA101290-0115 1 20.681</w:t>
+            </w:r>
+          </w:p>
+          <w:p>
+            <w:pPr>
+              <w:ind w:firstLine="0"/>
+              <w:jc w:val="both"/>
+              <w:rPr>
+                <w:rStyle w:val="Heading5Char"/>
+                <w:i w:val="0"/>
+                <w:iCs w:val="0"/>
+              </w:rPr>
+            </w:pPr>
+            <w:r>
+              <w:rPr>
+                <w:rStyle w:val="Heading5Char"/>
+                <w:i w:val="0"/>
+                <w:iCs w:val="0"/>
+              </w:rPr>
+              <w:t>402 LA052290-0110 2 14.186</w:t>
+            </w:r>
+          </w:p>
+          <w:p>
+            <w:pPr>
+              <w:ind w:firstLine="0"/>
+              <w:jc w:val="both"/>
+              <w:rPr>
+                <w:rStyle w:val="Heading5Char"/>
+                <w:i w:val="0"/>
+                <w:iCs w:val="0"/>
+              </w:rPr>
+            </w:pPr>
+            <w:r>
+              <w:rPr>
+                <w:rStyle w:val="Heading5Char"/>
+                <w:i w:val="0"/>
+                <w:iCs w:val="0"/>
+              </w:rPr>
+              <w:t>402 LA020389-0077 3 13.465</w:t>
+            </w:r>
+          </w:p>
+          <w:p>
+            <w:pPr>
+              <w:ind w:firstLine="0"/>
+              <w:jc w:val="both"/>
+              <w:rPr>
+                <w:rStyle w:val="Heading5Char"/>
+                <w:i w:val="0"/>
+                <w:iCs w:val="0"/>
+              </w:rPr>
+            </w:pPr>
+            <w:r>
+              <w:rPr>
+                <w:rStyle w:val="Heading5Char"/>
+                <w:i w:val="0"/>
+                <w:iCs w:val="0"/>
+              </w:rPr>
+              <w:t>402 LA121289-0055 4 13.339</w:t>
+            </w:r>
+          </w:p>
+          <w:p>
+            <w:pPr>
+              <w:ind w:firstLine="0"/>
+              <w:jc w:val="both"/>
+              <w:rPr>
+                <w:rStyle w:val="Heading5Char"/>
+                <w:i w:val="0"/>
+                <w:iCs w:val="0"/>
+              </w:rPr>
+            </w:pPr>
+            <w:r>
+              <w:rPr>
+                <w:rStyle w:val="Heading5Char"/>
+                <w:i w:val="0"/>
+                <w:iCs w:val="0"/>
+              </w:rPr>
+              <w:t>402 LA082590-0108 5 12.709</w:t>
+            </w:r>
+          </w:p>
+          <w:p>
+            <w:pPr>
+              <w:ind w:firstLine="0"/>
+              <w:jc w:val="both"/>
+              <w:rPr>
+                <w:rStyle w:val="Heading5Char"/>
+                <w:i w:val="0"/>
+                <w:iCs w:val="0"/>
+              </w:rPr>
+            </w:pPr>
+            <w:r>
+              <w:rPr>
+                <w:rStyle w:val="Heading5Char"/>
+                <w:i w:val="0"/>
+                <w:iCs w:val="0"/>
+              </w:rPr>
+              <w:t>402 LA080190-0099 6 12.303</w:t>
+            </w:r>
+          </w:p>
+          <w:p>
+            <w:pPr>
+              <w:ind w:firstLine="0"/>
+              <w:jc w:val="both"/>
+              <w:rPr>
+                <w:rStyle w:val="Heading5Char"/>
+                <w:i w:val="0"/>
+                <w:iCs w:val="0"/>
+              </w:rPr>
+            </w:pPr>
+            <w:r>
+              <w:rPr>
+                <w:rStyle w:val="Heading5Char"/>
+                <w:i w:val="0"/>
+                <w:iCs w:val="0"/>
+              </w:rPr>
+              <w:t>402 LA042990-0032 7 11.546</w:t>
+            </w:r>
+          </w:p>
+          <w:p>
+            <w:pPr>
+              <w:ind w:firstLine="0"/>
+              <w:jc w:val="both"/>
+              <w:rPr>
+                <w:rStyle w:val="Heading5Char"/>
+                <w:i w:val="0"/>
+                <w:iCs w:val="0"/>
+              </w:rPr>
+            </w:pPr>
+            <w:r>
+              <w:rPr>
+                <w:rStyle w:val="Heading5Char"/>
+                <w:i w:val="0"/>
+                <w:iCs w:val="0"/>
+              </w:rPr>
+              <w:t>402 LA020789-0112 8 11.367</w:t>
+            </w:r>
+          </w:p>
+          <w:p>
+            <w:pPr>
+              <w:ind w:firstLine="0"/>
+              <w:jc w:val="both"/>
+              <w:rPr>
+                <w:rStyle w:val="Heading5Char"/>
+                <w:i w:val="0"/>
+                <w:iCs w:val="0"/>
+              </w:rPr>
+            </w:pPr>
+            <w:r>
+              <w:rPr>
+                <w:rStyle w:val="Heading5Char"/>
+                <w:i w:val="0"/>
+                <w:iCs w:val="0"/>
+              </w:rPr>
+              <w:t>402 LA071689-0143 9 11.222</w:t>
+            </w:r>
+          </w:p>
+          <w:p>
+            <w:pPr>
+              <w:ind w:firstLine="0"/>
+              <w:jc w:val="both"/>
+              <w:rPr>
+                <w:rStyle w:val="Heading5Char"/>
+                <w:i w:val="0"/>
+                <w:iCs w:val="0"/>
+              </w:rPr>
+            </w:pPr>
+            <w:r>
+              <w:rPr>
+                <w:rStyle w:val="Heading5Char"/>
+                <w:i w:val="0"/>
+                <w:iCs w:val="0"/>
+              </w:rPr>
+              <w:t>402 LA110889-0005 10 10.992</w:t>
+            </w:r>
+          </w:p>
+          <w:p>
+            <w:pPr>
+              <w:ind w:firstLine="0"/>
+              <w:jc w:val="both"/>
+              <w:rPr>
+                <w:rStyle w:val="Heading5Char"/>
+                <w:i w:val="0"/>
+                <w:iCs w:val="0"/>
+              </w:rPr>
+            </w:pPr>
+            <w:r>
+              <w:rPr>
+                <w:rStyle w:val="Heading5Char"/>
+                <w:i w:val="0"/>
+                <w:iCs w:val="0"/>
+              </w:rPr>
+              <w:t>402 LA071489-0085 11 10.802</w:t>
+            </w:r>
+          </w:p>
+          <w:p>
+            <w:pPr>
+              <w:ind w:firstLine="0"/>
+              <w:jc w:val="both"/>
+              <w:rPr>
+                <w:rStyle w:val="Heading5Char"/>
+                <w:i w:val="0"/>
+                <w:iCs w:val="0"/>
+              </w:rPr>
+            </w:pPr>
+            <w:r>
+              <w:rPr>
+                <w:rStyle w:val="Heading5Char"/>
+                <w:i w:val="0"/>
+                <w:iCs w:val="0"/>
+              </w:rPr>
+              <w:t>402 LA021290-0061 12 10.715</w:t>
+            </w:r>
+          </w:p>
+          <w:p>
+            <w:pPr>
+              <w:ind w:firstLine="0"/>
+              <w:jc w:val="both"/>
+              <w:rPr>
+                <w:rStyle w:val="Heading5Char"/>
+                <w:i w:val="0"/>
+                <w:iCs w:val="0"/>
+              </w:rPr>
+            </w:pPr>
+            <w:r>
+              <w:rPr>
+                <w:rStyle w:val="Heading5Char"/>
+                <w:i w:val="0"/>
+                <w:iCs w:val="0"/>
+              </w:rPr>
+              <w:t>402 LA042390-0048 13 10.683</w:t>
+            </w:r>
+          </w:p>
+          <w:p>
+            <w:pPr>
+              <w:ind w:firstLine="0"/>
+              <w:jc w:val="both"/>
+              <w:rPr>
+                <w:rStyle w:val="Heading5Char"/>
+                <w:i w:val="0"/>
+                <w:iCs w:val="0"/>
+              </w:rPr>
+            </w:pPr>
+            <w:r>
+              <w:rPr>
+                <w:rStyle w:val="Heading5Char"/>
+                <w:i w:val="0"/>
+                <w:iCs w:val="0"/>
+              </w:rPr>
+              <w:t>402 LA012589-0063 14 10.664</w:t>
+            </w:r>
+          </w:p>
+          <w:p>
+            <w:pPr>
+              <w:ind w:firstLine="0"/>
+              <w:jc w:val="both"/>
+              <w:rPr>
+                <w:rStyle w:val="Heading5Char"/>
+                <w:i w:val="0"/>
+                <w:iCs w:val="0"/>
+              </w:rPr>
+            </w:pPr>
+            <w:r>
+              <w:rPr>
+                <w:rStyle w:val="Heading5Char"/>
+                <w:i w:val="0"/>
+                <w:iCs w:val="0"/>
+              </w:rPr>
+              <w:t>402 LA030289-0084 15 10.594</w:t>
+            </w:r>
+          </w:p>
+          <w:p>
+            <w:pPr>
+              <w:ind w:firstLine="0"/>
+              <w:jc w:val="both"/>
+              <w:rPr>
+                <w:rStyle w:val="Heading5Char"/>
+                <w:i w:val="0"/>
+                <w:iCs w:val="0"/>
+              </w:rPr>
+            </w:pPr>
+            <w:r>
+              <w:rPr>
+                <w:rStyle w:val="Heading5Char"/>
+                <w:i w:val="0"/>
+                <w:iCs w:val="0"/>
+              </w:rPr>
+              <w:t>402 LA060289-0090 16 10.536</w:t>
+            </w:r>
+          </w:p>
+          <w:p>
+            <w:pPr>
+              <w:ind w:firstLine="0"/>
+              <w:jc w:val="both"/>
+              <w:rPr>
+                <w:rStyle w:val="Heading5Char"/>
+                <w:i w:val="0"/>
+                <w:iCs w:val="0"/>
+              </w:rPr>
+            </w:pPr>
+            <w:r>
+              <w:rPr>
+                <w:rStyle w:val="Heading5Char"/>
+                <w:i w:val="0"/>
+                <w:iCs w:val="0"/>
+              </w:rPr>
+              <w:t>402 LA040790-0127 17 10.517</w:t>
+            </w:r>
+          </w:p>
+          <w:p>
+            <w:pPr>
+              <w:ind w:firstLine="0"/>
+              <w:jc w:val="both"/>
+              <w:rPr>
+                <w:rStyle w:val="Heading5Char"/>
+                <w:i w:val="0"/>
+                <w:iCs w:val="0"/>
+              </w:rPr>
+            </w:pPr>
+            <w:r>
+              <w:rPr>
+                <w:rStyle w:val="Heading5Char"/>
+                <w:i w:val="0"/>
+                <w:iCs w:val="0"/>
+              </w:rPr>
+              <w:lastRenderedPageBreak/>
+              <w:t>402 LA051689-0102 18 10.453</w:t>
+            </w:r>
+          </w:p>
+          <w:p>
+            <w:pPr>
+              <w:ind w:firstLine="0"/>
+              <w:jc w:val="both"/>
+              <w:rPr>
+                <w:rStyle w:val="Heading5Char"/>
+                <w:i w:val="0"/>
+                <w:iCs w:val="0"/>
+              </w:rPr>
+            </w:pPr>
+            <w:r>
+              <w:rPr>
+                <w:rStyle w:val="Heading5Char"/>
+                <w:i w:val="0"/>
+                <w:iCs w:val="0"/>
+              </w:rPr>
+              <w:t>402 LA020789-0113 19 10.448</w:t>
+            </w:r>
+          </w:p>
+          <w:p>
+            <w:pPr>
+              <w:ind w:firstLine="0"/>
+              <w:jc w:val="both"/>
+              <w:rPr>
+                <w:rStyle w:val="Heading5Char"/>
+                <w:i w:val="0"/>
+                <w:iCs w:val="0"/>
+              </w:rPr>
+            </w:pPr>
+            <w:r>
+              <w:rPr>
+                <w:rStyle w:val="Heading5Char"/>
+                <w:i w:val="0"/>
+                <w:iCs w:val="0"/>
+              </w:rPr>
+              <w:t>402 LA051389-0010 20 10.302</w:t>
+            </w:r>
+          </w:p>
+          <w:p>
+            <w:pPr>
+              <w:ind w:firstLine="0"/>
+              <w:jc w:val="both"/>
+              <w:rPr>
+                <w:rStyle w:val="Heading5Char"/>
+                <w:i w:val="0"/>
+                <w:iCs w:val="0"/>
+              </w:rPr>
+            </w:pPr>
+            <w:r>
+              <w:rPr>
+                <w:rStyle w:val="Heading5Char"/>
+                <w:i w:val="0"/>
+                <w:iCs w:val="0"/>
+              </w:rPr>
+              <w:t xml:space="preserve">719 </w:t>
+            </w:r>
+            <w:proofErr w:type="spellStart"/>
+            <w:r>
+              <w:rPr>
+                <w:rStyle w:val="Heading5Char"/>
+                <w:i w:val="0"/>
+                <w:iCs w:val="0"/>
+              </w:rPr>
+              <w:t>ms</w:t>
+            </w:r>
+            <w:proofErr w:type="spellEnd"/>
+          </w:p>
+        </w:tc>
+        <w:tc>
+          <w:tcPr>
+            <w:tcW w:w="4508" w:type="dxa"/>
+          </w:tcPr>
+          <w:p>
+            <w:pPr>
+              <w:ind w:firstLine="0"/>
+              <w:rPr>
+                <w:rStyle w:val="Heading5Char"/>
+                <w:i w:val="0"/>
+                <w:iCs w:val="0"/>
+              </w:rPr>
+            </w:pPr>
+            <w:r>
+              <w:rPr>
+                <w:rStyle w:val="Heading5Char"/>
+                <w:i w:val="0"/>
+                <w:iCs w:val="0"/>
+              </w:rPr>
+              <w:lastRenderedPageBreak/>
+              <w:t>402 LA101290-0115 1 22.751</w:t>
+            </w:r>
+          </w:p>
+          <w:p>
+            <w:pPr>
+              <w:ind w:firstLine="0"/>
+              <w:rPr>
+                <w:rStyle w:val="Heading5Char"/>
+                <w:i w:val="0"/>
+                <w:iCs w:val="0"/>
+              </w:rPr>
+            </w:pPr>
+            <w:r>
+              <w:rPr>
+                <w:rStyle w:val="Heading5Char"/>
+                <w:i w:val="0"/>
+                <w:iCs w:val="0"/>
+              </w:rPr>
+              <w:t>402 LA052290-0110 2 14.186</w:t>
+            </w:r>
+          </w:p>
+          <w:p>
+            <w:pPr>
+              <w:ind w:firstLine="0"/>
+              <w:rPr>
+                <w:rStyle w:val="Heading5Char"/>
+                <w:i w:val="0"/>
+                <w:iCs w:val="0"/>
+              </w:rPr>
+            </w:pPr>
+            <w:r>
+              <w:rPr>
+                <w:rStyle w:val="Heading5Char"/>
+                <w:i w:val="0"/>
+                <w:iCs w:val="0"/>
+              </w:rPr>
+              <w:t>402 LA121289-0055 3 13.606</w:t>
+            </w:r>
+          </w:p>
+          <w:p>
+            <w:pPr>
+              <w:ind w:firstLine="0"/>
+              <w:rPr>
+                <w:rStyle w:val="Heading5Char"/>
+                <w:i w:val="0"/>
+                <w:iCs w:val="0"/>
+              </w:rPr>
+            </w:pPr>
+            <w:r>
+              <w:rPr>
+                <w:rStyle w:val="Heading5Char"/>
+                <w:i w:val="0"/>
+                <w:iCs w:val="0"/>
+              </w:rPr>
+              <w:t>402 LA020389-0077 4 13.465</w:t>
+            </w:r>
+          </w:p>
+          <w:p>
+            <w:pPr>
+              <w:ind w:firstLine="0"/>
+              <w:rPr>
+                <w:rStyle w:val="Heading5Char"/>
+                <w:i w:val="0"/>
+                <w:iCs w:val="0"/>
+              </w:rPr>
+            </w:pPr>
+            <w:r>
+              <w:rPr>
+                <w:rStyle w:val="Heading5Char"/>
+                <w:i w:val="0"/>
+                <w:iCs w:val="0"/>
+              </w:rPr>
+              <w:t>402 LA080190-0099 5 13.054</w:t>
+            </w:r>
+          </w:p>
+          <w:p>
+            <w:pPr>
+              <w:ind w:firstLine="0"/>
+              <w:rPr>
+                <w:rStyle w:val="Heading5Char"/>
+                <w:i w:val="0"/>
+                <w:iCs w:val="0"/>
+              </w:rPr>
+            </w:pPr>
+            <w:r>
+              <w:rPr>
+                <w:rStyle w:val="Heading5Char"/>
+                <w:i w:val="0"/>
+                <w:iCs w:val="0"/>
+              </w:rPr>
+              <w:t>402 LA082590-0108 6 12.709</w:t>
+            </w:r>
+          </w:p>
+          <w:p>
+            <w:pPr>
+              <w:ind w:firstLine="0"/>
+              <w:rPr>
+                <w:rStyle w:val="Heading5Char"/>
+                <w:i w:val="0"/>
+                <w:iCs w:val="0"/>
+              </w:rPr>
+            </w:pPr>
+            <w:r>
+              <w:rPr>
+                <w:rStyle w:val="Heading5Char"/>
+                <w:i w:val="0"/>
+                <w:iCs w:val="0"/>
+              </w:rPr>
+              <w:t>402 LA042990-0032 7 12.116</w:t>
+            </w:r>
+          </w:p>
+          <w:p>
+            <w:pPr>
+              <w:ind w:firstLine="0"/>
+              <w:rPr>
+                <w:rStyle w:val="Heading5Char"/>
+                <w:i w:val="0"/>
+                <w:iCs w:val="0"/>
+              </w:rPr>
+            </w:pPr>
+            <w:r>
+              <w:rPr>
+                <w:rStyle w:val="Heading5Char"/>
+                <w:i w:val="0"/>
+                <w:iCs w:val="0"/>
+              </w:rPr>
+              <w:t>402 LA020789-0112 8 12.106</w:t>
+            </w:r>
+          </w:p>
+          <w:p>
+            <w:pPr>
+              <w:ind w:firstLine="0"/>
+              <w:rPr>
+                <w:rStyle w:val="Heading5Char"/>
+                <w:i w:val="0"/>
+                <w:iCs w:val="0"/>
+              </w:rPr>
+            </w:pPr>
+            <w:r>
+              <w:rPr>
+                <w:rStyle w:val="Heading5Char"/>
+                <w:i w:val="0"/>
+                <w:iCs w:val="0"/>
+              </w:rPr>
+              <w:t>402 LA071689-0143 9 11.222</w:t>
+            </w:r>
+          </w:p>
+          <w:p>
+            <w:pPr>
+              <w:ind w:firstLine="0"/>
+              <w:rPr>
+                <w:rStyle w:val="Heading5Char"/>
+                <w:i w:val="0"/>
+                <w:iCs w:val="0"/>
+              </w:rPr>
+            </w:pPr>
+            <w:r>
+              <w:rPr>
+                <w:rStyle w:val="Heading5Char"/>
+                <w:i w:val="0"/>
+                <w:iCs w:val="0"/>
+              </w:rPr>
+              <w:t>402 LA110889-0005 10 10.992</w:t>
+            </w:r>
+          </w:p>
+          <w:p>
+            <w:pPr>
+              <w:ind w:firstLine="0"/>
+              <w:rPr>
+                <w:rStyle w:val="Heading5Char"/>
+                <w:i w:val="0"/>
+                <w:iCs w:val="0"/>
+              </w:rPr>
+            </w:pPr>
+            <w:r>
+              <w:rPr>
+                <w:rStyle w:val="Heading5Char"/>
+                <w:i w:val="0"/>
+                <w:iCs w:val="0"/>
+              </w:rPr>
+              <w:t>402 LA071489-0085 11 10.802</w:t>
+            </w:r>
+          </w:p>
+          <w:p>
+            <w:pPr>
+              <w:ind w:firstLine="0"/>
+              <w:rPr>
+                <w:rStyle w:val="Heading5Char"/>
+                <w:i w:val="0"/>
+                <w:iCs w:val="0"/>
+              </w:rPr>
+            </w:pPr>
+            <w:r>
+              <w:rPr>
+                <w:rStyle w:val="Heading5Char"/>
+                <w:i w:val="0"/>
+                <w:iCs w:val="0"/>
+              </w:rPr>
+              <w:t>402 LA071489-0085 12 10.802</w:t>
+            </w:r>
+          </w:p>
+          <w:p>
+            <w:pPr>
+              <w:ind w:firstLine="0"/>
+              <w:rPr>
+                <w:rStyle w:val="Heading5Char"/>
+                <w:i w:val="0"/>
+                <w:iCs w:val="0"/>
+              </w:rPr>
+            </w:pPr>
+            <w:r>
+              <w:rPr>
+                <w:rStyle w:val="Heading5Char"/>
+                <w:i w:val="0"/>
+                <w:iCs w:val="0"/>
+              </w:rPr>
+              <w:t>402 LA071489-0085 13 10.802</w:t>
+            </w:r>
+          </w:p>
+          <w:p>
+            <w:pPr>
+              <w:ind w:firstLine="0"/>
+              <w:rPr>
+                <w:rStyle w:val="Heading5Char"/>
+                <w:i w:val="0"/>
+                <w:iCs w:val="0"/>
+              </w:rPr>
+            </w:pPr>
+            <w:r>
+              <w:rPr>
+                <w:rStyle w:val="Heading5Char"/>
+                <w:i w:val="0"/>
+                <w:iCs w:val="0"/>
+              </w:rPr>
+              <w:t>402 LA021290-0061 14 10.715</w:t>
+            </w:r>
+          </w:p>
+          <w:p>
+            <w:pPr>
+              <w:ind w:firstLine="0"/>
+              <w:rPr>
+                <w:rStyle w:val="Heading5Char"/>
+                <w:i w:val="0"/>
+                <w:iCs w:val="0"/>
+              </w:rPr>
+            </w:pPr>
+            <w:r>
+              <w:rPr>
+                <w:rStyle w:val="Heading5Char"/>
+                <w:i w:val="0"/>
+                <w:iCs w:val="0"/>
+              </w:rPr>
+              <w:t>402 LA021290-0061 15 10.715</w:t>
+            </w:r>
+          </w:p>
+          <w:p>
+            <w:pPr>
+              <w:ind w:firstLine="0"/>
+              <w:rPr>
+                <w:rStyle w:val="Heading5Char"/>
+                <w:i w:val="0"/>
+                <w:iCs w:val="0"/>
+              </w:rPr>
+            </w:pPr>
+            <w:r>
+              <w:rPr>
+                <w:rStyle w:val="Heading5Char"/>
+                <w:i w:val="0"/>
+                <w:iCs w:val="0"/>
+              </w:rPr>
+              <w:t>402 LA021290-0061 16 10.715</w:t>
+            </w:r>
+          </w:p>
+          <w:p>
+            <w:pPr>
+              <w:ind w:firstLine="0"/>
+              <w:rPr>
+                <w:rStyle w:val="Heading5Char"/>
+                <w:i w:val="0"/>
+                <w:iCs w:val="0"/>
+              </w:rPr>
+            </w:pPr>
+            <w:r>
+              <w:rPr>
+                <w:rStyle w:val="Heading5Char"/>
+                <w:i w:val="0"/>
+                <w:iCs w:val="0"/>
+              </w:rPr>
+              <w:t>402 LA042390-0048 17 10.683</w:t>
+            </w:r>
+          </w:p>
+          <w:p>
+            <w:pPr>
+              <w:ind w:firstLine="0"/>
+              <w:rPr>
+                <w:rStyle w:val="Heading5Char"/>
+                <w:i w:val="0"/>
+                <w:iCs w:val="0"/>
+              </w:rPr>
+            </w:pPr>
+            <w:r>
+              <w:rPr>
+                <w:rStyle w:val="Heading5Char"/>
+                <w:i w:val="0"/>
+                <w:iCs w:val="0"/>
+              </w:rPr>
+              <w:lastRenderedPageBreak/>
+              <w:t>402 LA042390-0048 18 10.683</w:t>
+            </w:r>
+          </w:p>
+          <w:p>
+            <w:pPr>
+              <w:ind w:firstLine="0"/>
+              <w:rPr>
+                <w:rStyle w:val="Heading5Char"/>
+                <w:i w:val="0"/>
+                <w:iCs w:val="0"/>
+              </w:rPr>
+            </w:pPr>
+            <w:r>
+              <w:rPr>
+                <w:rStyle w:val="Heading5Char"/>
+                <w:i w:val="0"/>
+                <w:iCs w:val="0"/>
+              </w:rPr>
+              <w:t>402 LA042390-0048 19 10.683</w:t>
+            </w:r>
+          </w:p>
+          <w:p>
+            <w:pPr>
+              <w:ind w:firstLine="0"/>
+              <w:rPr>
+                <w:rStyle w:val="Heading5Char"/>
+                <w:i w:val="0"/>
+                <w:iCs w:val="0"/>
+              </w:rPr>
+            </w:pPr>
+            <w:r>
+              <w:rPr>
+                <w:rStyle w:val="Heading5Char"/>
+                <w:i w:val="0"/>
+                <w:iCs w:val="0"/>
+              </w:rPr>
+              <w:t>402 LA012589-0063 20 10.664</w:t>
+            </w:r>
+          </w:p>
+          <w:p>
+            <w:pPr>
+              <w:ind w:firstLine="0"/>
+              <w:rPr>
+                <w:rStyle w:val="Heading5Char"/>
+                <w:i w:val="0"/>
+                <w:iCs w:val="0"/>
+              </w:rPr>
+            </w:pPr>
+            <w:r>
+              <w:rPr>
+                <w:rStyle w:val="Heading5Char"/>
+                <w:i w:val="0"/>
+                <w:iCs w:val="0"/>
+              </w:rPr>
+              <w:t xml:space="preserve">8025 </w:t>
+            </w:r>
+            <w:proofErr w:type="spellStart"/>
+            <w:r>
+              <w:rPr>
+                <w:rStyle w:val="Heading5Char"/>
+                <w:i w:val="0"/>
+                <w:iCs w:val="0"/>
+              </w:rPr>
+              <w:t>ms</w:t>
+            </w:r>
+            <w:proofErr w:type="spellEnd"/>
+          </w:p>
+        </w:tc>
+      </w:tr>
+    </w:tbl>
     <w:p>
-      <w:sdt>
-        <w:sdtPr>
-          <w:rPr>
-            <w:rStyle w:val="Heading5Char"/>
-          </w:rPr>
-          <w:id w:val="-53853956"/>
-          <w:placeholder>
-            <w:docPart w:val="90DE46EDE8164B4DB6E9998CD2F08B81"/>
-          </w:placeholder>
-          <w:temporary/>
-          <w:showingPlcHdr/>
-          <w15:appearance w15:val="hidden"/>
-          <w:text/>
-        </w:sdtPr>
-        <w:sdtEndPr>
-          <w:rPr>
-            <w:rStyle w:val="DefaultParagraphFont"/>
-            <w:rFonts w:asciiTheme="minorHAnsi" w:eastAsiaTheme="minorEastAsia" w:hAnsiTheme="minorHAnsi" w:cstheme="minorBidi"/>
-            <w:i w:val="0"/>
-            <w:iCs w:val="0"/>
-          </w:rPr>
-        </w:sdtEndPr>
-        <w:sdtContent>
-          <w:r>
-            <w:rPr>
-              <w:rStyle w:val="Heading5Char"/>
-              <w:lang w:val="en-GB" w:bidi="en-GB"/>
-            </w:rPr>
-            <w:t>[Heading 5]</w:t>
-          </w:r>
-        </w:sdtContent>
-      </w:sdt>
-      <w:r>
+      <w:pPr>
+        <w:ind w:firstLine="0"/>
         <w:rPr>
           <w:rStyle w:val="Heading5Char"/>
-          <w:lang w:val="en-GB" w:bidi="en-GB"/>
         </w:rPr>
-        <w:t xml:space="preserve">. </w:t>
-      </w:r>
-      <w:sdt>
-        <w:sdtPr>
-          <w:id w:val="1216239889"/>
-          <w:placeholder>
-            <w:docPart w:val="573CE24E94702A4B914EFD656E6D3BAE"/>
-          </w:placeholder>
-          <w:temporary/>
-          <w:showingPlcHdr/>
-          <w15:appearance w15:val="hidden"/>
-          <w:text/>
-        </w:sdtPr>
-        <w:sdtContent>
-          <w:r>
-            <w:rPr>
-              <w:lang w:val="en-GB" w:bidi="en-GB"/>
-            </w:rPr>
-            <w:t>[Like all sections of your paper, references start on their own page, as shown on the page that follows.  The body of the References section uses the Bibliography style.  For more detailed information on formatting references, see the APA Style Manual, 6th Edition.</w:t>
-          </w:r>
-        </w:sdtContent>
-      </w:sdt>
-      <w:r>
-        <w:rPr>
-          <w:lang w:val="en-GB" w:bidi="en-GB"/>
-        </w:rPr>
-        <w:t xml:space="preserve">  </w:t>
-      </w:r>
-      <w:sdt>
-        <w:sdtPr>
-          <w:rPr>
-            <w:noProof/>
-          </w:rPr>
-          <w:id w:val="-666327084"/>
-          <w:placeholder>
-            <w:docPart w:val="BCE2BABA5DE68447A037CBF1BE1540BF"/>
-          </w:placeholder>
-          <w:temporary/>
-          <w:showingPlcHdr/>
-          <w15:appearance w15:val="hidden"/>
-          <w:text/>
-        </w:sdtPr>
-        <w:sdtContent>
-          <w:r>
-            <w:rPr>
-              <w:noProof/>
-              <w:lang w:val="en-GB" w:bidi="en-GB"/>
-            </w:rPr>
-            <w:t>(Surname, Year)</w:t>
-          </w:r>
-        </w:sdtContent>
-      </w:sdt>
+      </w:pPr>
     </w:p>
     <w:sdt>
       <w:sdtPr>
         <w:rPr>
           <w:rFonts w:asciiTheme="minorHAnsi" w:eastAsiaTheme="minorEastAsia" w:hAnsiTheme="minorHAnsi" w:cstheme="minorBidi"/>
+          <w:i/>
+          <w:iCs/>
         </w:rPr>
         <w:id w:val="-573587230"/>
         <w:bibliography/>
       </w:sdtPr>
+      <w:sdtEndPr/>
       <w:sdtContent>
         <w:p>
           <w:pPr>
@@ -3476,6 +5060,8 @@
               <w:rFonts w:asciiTheme="minorHAnsi" w:eastAsiaTheme="minorEastAsia" w:hAnsiTheme="minorHAnsi" w:cstheme="minorBidi"/>
               <w:b w:val="0"/>
               <w:bCs w:val="0"/>
+              <w:i/>
+              <w:iCs/>
             </w:rPr>
             <w:id w:val="-1653443376"/>
             <w:docPartObj>
@@ -3483,6 +5069,7 @@
               <w:docPartUnique/>
             </w:docPartObj>
           </w:sdtPr>
+          <w:sdtEndPr/>
           <w:sdtContent>
             <w:p>
               <w:pPr>
@@ -3521,6 +5108,34 @@
               <w:r>
                 <w:fldChar w:fldCharType="separate"/>
               </w:r>
+              <w:r>
+                <w:rPr>
+                  <w:noProof/>
+                </w:rPr>
+                <w:t xml:space="preserve">Chew, R. (2019). </w:t>
+              </w:r>
+              <w:r>
+                <w:rPr>
+                  <w:i/>
+                  <w:iCs/>
+                  <w:noProof/>
+                </w:rPr>
+                <w:t>An examination of inverted lists and serach querying.</w:t>
+              </w:r>
+              <w:r>
+                <w:rPr>
+                  <w:noProof/>
+                </w:rPr>
+                <w:t xml:space="preserve"> Melbourne: N/A.</w:t>
+              </w:r>
+            </w:p>
+            <w:p>
+              <w:pPr>
+                <w:pStyle w:val="Bibliography"/>
+                <w:rPr>
+                  <w:noProof/>
+                </w:rPr>
+              </w:pPr>
               <w:r>
                 <w:rPr>
                   <w:noProof/>
@@ -3682,759 +5297,13 @@
     </w:p>
     <w:p>
       <w:pPr>
-        <w:pStyle w:val="SectionTitle"/>
+        <w:pStyle w:val="TableFigure"/>
       </w:pPr>
-      <w:bookmarkStart w:id="15" w:name="_Toc21238817"/>
-      <w:r>
-        <w:rPr>
-          <w:lang w:val="en-GB" w:bidi="en-GB"/>
-        </w:rPr>
-        <w:lastRenderedPageBreak/>
-        <w:t>Tables</w:t>
-      </w:r>
-      <w:bookmarkEnd w:id="15"/>
     </w:p>
     <w:p>
       <w:pPr>
         <w:pStyle w:val="NoSpacing"/>
       </w:pPr>
-      <w:r>
-        <w:rPr>
-          <w:lang w:val="en-GB" w:bidi="en-GB"/>
-        </w:rPr>
-        <w:t>Table 1</w:t>
-      </w:r>
-    </w:p>
-    <w:sdt>
-      <w:sdtPr>
-        <w:rPr>
-          <w:rStyle w:val="Emphasis"/>
-        </w:rPr>
-        <w:id w:val="1042324137"/>
-        <w:placeholder>
-          <w:docPart w:val="95D3A08A32999247BE2233B6D8BB8F1C"/>
-        </w:placeholder>
-        <w:temporary/>
-        <w:showingPlcHdr/>
-        <w15:appearance w15:val="hidden"/>
-        <w:text/>
-      </w:sdtPr>
-      <w:sdtEndPr>
-        <w:rPr>
-          <w:rStyle w:val="DefaultParagraphFont"/>
-          <w:i w:val="0"/>
-          <w:iCs w:val="0"/>
-        </w:rPr>
-      </w:sdtEndPr>
-      <w:sdtContent>
-        <w:p>
-          <w:pPr>
-            <w:pStyle w:val="NoSpacing"/>
-          </w:pPr>
-          <w:r>
-            <w:rPr>
-              <w:rStyle w:val="Emphasis"/>
-              <w:lang w:val="en-GB" w:bidi="en-GB"/>
-            </w:rPr>
-            <w:t>[Table Title]</w:t>
-          </w:r>
-        </w:p>
-      </w:sdtContent>
-    </w:sdt>
-    <w:tbl>
-      <w:tblPr>
-        <w:tblStyle w:val="APAReport"/>
-        <w:tblW w:w="5000" w:type="pct"/>
-        <w:tblLook w:val="04A0" w:firstRow="1" w:lastRow="0" w:firstColumn="1" w:lastColumn="0" w:noHBand="0" w:noVBand="1"/>
-        <w:tblCaption w:val="Sample 5-column table"/>
-      </w:tblPr>
-      <w:tblGrid>
-        <w:gridCol w:w="1808"/>
-        <w:gridCol w:w="1805"/>
-        <w:gridCol w:w="1805"/>
-        <w:gridCol w:w="1805"/>
-        <w:gridCol w:w="1803"/>
-      </w:tblGrid>
-      <w:tr>
-        <w:trPr>
-          <w:cnfStyle w:val="100000000000" w:firstRow="1" w:lastRow="0" w:firstColumn="0" w:lastColumn="0" w:oddVBand="0" w:evenVBand="0" w:oddHBand="0" w:evenHBand="0" w:firstRowFirstColumn="0" w:firstRowLastColumn="0" w:lastRowFirstColumn="0" w:lastRowLastColumn="0"/>
-        </w:trPr>
-        <w:tc>
-          <w:tcPr>
-            <w:tcW w:w="1001" w:type="pct"/>
-          </w:tcPr>
-          <w:p>
-            <w:pPr>
-              <w:pStyle w:val="NoSpacing"/>
-            </w:pPr>
-            <w:r>
-              <w:rPr>
-                <w:lang w:val="en-GB" w:bidi="en-GB"/>
-              </w:rPr>
-              <w:t>Column Head</w:t>
-            </w:r>
-          </w:p>
-        </w:tc>
-        <w:tc>
-          <w:tcPr>
-            <w:tcW w:w="1000" w:type="pct"/>
-          </w:tcPr>
-          <w:p>
-            <w:pPr>
-              <w:pStyle w:val="NoSpacing"/>
-            </w:pPr>
-            <w:r>
-              <w:rPr>
-                <w:lang w:val="en-GB" w:bidi="en-GB"/>
-              </w:rPr>
-              <w:t>Column Head</w:t>
-            </w:r>
-          </w:p>
-        </w:tc>
-        <w:tc>
-          <w:tcPr>
-            <w:tcW w:w="1000" w:type="pct"/>
-          </w:tcPr>
-          <w:p>
-            <w:pPr>
-              <w:pStyle w:val="NoSpacing"/>
-            </w:pPr>
-            <w:r>
-              <w:rPr>
-                <w:lang w:val="en-GB" w:bidi="en-GB"/>
-              </w:rPr>
-              <w:t>Column Head</w:t>
-            </w:r>
-          </w:p>
-        </w:tc>
-        <w:tc>
-          <w:tcPr>
-            <w:tcW w:w="1000" w:type="pct"/>
-          </w:tcPr>
-          <w:p>
-            <w:pPr>
-              <w:pStyle w:val="NoSpacing"/>
-            </w:pPr>
-            <w:r>
-              <w:rPr>
-                <w:lang w:val="en-GB" w:bidi="en-GB"/>
-              </w:rPr>
-              <w:t>Column Head</w:t>
-            </w:r>
-          </w:p>
-        </w:tc>
-        <w:tc>
-          <w:tcPr>
-            <w:tcW w:w="999" w:type="pct"/>
-          </w:tcPr>
-          <w:p>
-            <w:pPr>
-              <w:pStyle w:val="NoSpacing"/>
-            </w:pPr>
-            <w:r>
-              <w:rPr>
-                <w:lang w:val="en-GB" w:bidi="en-GB"/>
-              </w:rPr>
-              <w:t>Column Head</w:t>
-            </w:r>
-          </w:p>
-        </w:tc>
-      </w:tr>
-      <w:tr>
-        <w:tc>
-          <w:tcPr>
-            <w:tcW w:w="1001" w:type="pct"/>
-          </w:tcPr>
-          <w:p>
-            <w:pPr>
-              <w:pStyle w:val="NoSpacing"/>
-            </w:pPr>
-            <w:r>
-              <w:rPr>
-                <w:lang w:val="en-GB" w:bidi="en-GB"/>
-              </w:rPr>
-              <w:t>Row Head</w:t>
-            </w:r>
-          </w:p>
-        </w:tc>
-        <w:tc>
-          <w:tcPr>
-            <w:tcW w:w="1000" w:type="pct"/>
-          </w:tcPr>
-          <w:p>
-            <w:pPr>
-              <w:pStyle w:val="NoSpacing"/>
-            </w:pPr>
-            <w:r>
-              <w:rPr>
-                <w:lang w:val="en-GB" w:bidi="en-GB"/>
-              </w:rPr>
-              <w:t>123</w:t>
-            </w:r>
-          </w:p>
-        </w:tc>
-        <w:tc>
-          <w:tcPr>
-            <w:tcW w:w="1000" w:type="pct"/>
-          </w:tcPr>
-          <w:p>
-            <w:pPr>
-              <w:pStyle w:val="NoSpacing"/>
-            </w:pPr>
-            <w:r>
-              <w:rPr>
-                <w:lang w:val="en-GB" w:bidi="en-GB"/>
-              </w:rPr>
-              <w:t>123</w:t>
-            </w:r>
-          </w:p>
-        </w:tc>
-        <w:tc>
-          <w:tcPr>
-            <w:tcW w:w="1000" w:type="pct"/>
-          </w:tcPr>
-          <w:p>
-            <w:pPr>
-              <w:pStyle w:val="NoSpacing"/>
-            </w:pPr>
-            <w:r>
-              <w:rPr>
-                <w:lang w:val="en-GB" w:bidi="en-GB"/>
-              </w:rPr>
-              <w:t>123</w:t>
-            </w:r>
-          </w:p>
-        </w:tc>
-        <w:tc>
-          <w:tcPr>
-            <w:tcW w:w="999" w:type="pct"/>
-          </w:tcPr>
-          <w:p>
-            <w:pPr>
-              <w:pStyle w:val="NoSpacing"/>
-            </w:pPr>
-            <w:r>
-              <w:rPr>
-                <w:lang w:val="en-GB" w:bidi="en-GB"/>
-              </w:rPr>
-              <w:t>123</w:t>
-            </w:r>
-          </w:p>
-        </w:tc>
-      </w:tr>
-      <w:tr>
-        <w:tc>
-          <w:tcPr>
-            <w:tcW w:w="1001" w:type="pct"/>
-          </w:tcPr>
-          <w:p>
-            <w:pPr>
-              <w:pStyle w:val="NoSpacing"/>
-            </w:pPr>
-            <w:r>
-              <w:rPr>
-                <w:lang w:val="en-GB" w:bidi="en-GB"/>
-              </w:rPr>
-              <w:t>Row Head</w:t>
-            </w:r>
-          </w:p>
-        </w:tc>
-        <w:tc>
-          <w:tcPr>
-            <w:tcW w:w="1000" w:type="pct"/>
-          </w:tcPr>
-          <w:p>
-            <w:pPr>
-              <w:pStyle w:val="NoSpacing"/>
-            </w:pPr>
-            <w:r>
-              <w:rPr>
-                <w:lang w:val="en-GB" w:bidi="en-GB"/>
-              </w:rPr>
-              <w:t>456</w:t>
-            </w:r>
-          </w:p>
-        </w:tc>
-        <w:tc>
-          <w:tcPr>
-            <w:tcW w:w="1000" w:type="pct"/>
-          </w:tcPr>
-          <w:p>
-            <w:pPr>
-              <w:pStyle w:val="NoSpacing"/>
-            </w:pPr>
-            <w:r>
-              <w:rPr>
-                <w:lang w:val="en-GB" w:bidi="en-GB"/>
-              </w:rPr>
-              <w:t>456</w:t>
-            </w:r>
-          </w:p>
-        </w:tc>
-        <w:tc>
-          <w:tcPr>
-            <w:tcW w:w="1000" w:type="pct"/>
-          </w:tcPr>
-          <w:p>
-            <w:pPr>
-              <w:pStyle w:val="NoSpacing"/>
-            </w:pPr>
-            <w:r>
-              <w:rPr>
-                <w:lang w:val="en-GB" w:bidi="en-GB"/>
-              </w:rPr>
-              <w:t>456</w:t>
-            </w:r>
-          </w:p>
-        </w:tc>
-        <w:tc>
-          <w:tcPr>
-            <w:tcW w:w="999" w:type="pct"/>
-          </w:tcPr>
-          <w:p>
-            <w:pPr>
-              <w:pStyle w:val="NoSpacing"/>
-            </w:pPr>
-            <w:r>
-              <w:rPr>
-                <w:lang w:val="en-GB" w:bidi="en-GB"/>
-              </w:rPr>
-              <w:t>456</w:t>
-            </w:r>
-          </w:p>
-        </w:tc>
-      </w:tr>
-      <w:tr>
-        <w:tc>
-          <w:tcPr>
-            <w:tcW w:w="1001" w:type="pct"/>
-          </w:tcPr>
-          <w:p>
-            <w:pPr>
-              <w:pStyle w:val="NoSpacing"/>
-            </w:pPr>
-            <w:r>
-              <w:rPr>
-                <w:lang w:val="en-GB" w:bidi="en-GB"/>
-              </w:rPr>
-              <w:t>Row Head</w:t>
-            </w:r>
-          </w:p>
-        </w:tc>
-        <w:tc>
-          <w:tcPr>
-            <w:tcW w:w="1000" w:type="pct"/>
-          </w:tcPr>
-          <w:p>
-            <w:pPr>
-              <w:pStyle w:val="NoSpacing"/>
-            </w:pPr>
-            <w:r>
-              <w:rPr>
-                <w:lang w:val="en-GB" w:bidi="en-GB"/>
-              </w:rPr>
-              <w:t>789</w:t>
-            </w:r>
-          </w:p>
-        </w:tc>
-        <w:tc>
-          <w:tcPr>
-            <w:tcW w:w="1000" w:type="pct"/>
-          </w:tcPr>
-          <w:p>
-            <w:pPr>
-              <w:pStyle w:val="NoSpacing"/>
-            </w:pPr>
-            <w:r>
-              <w:rPr>
-                <w:lang w:val="en-GB" w:bidi="en-GB"/>
-              </w:rPr>
-              <w:t>789</w:t>
-            </w:r>
-          </w:p>
-        </w:tc>
-        <w:tc>
-          <w:tcPr>
-            <w:tcW w:w="1000" w:type="pct"/>
-          </w:tcPr>
-          <w:p>
-            <w:pPr>
-              <w:pStyle w:val="NoSpacing"/>
-            </w:pPr>
-            <w:r>
-              <w:rPr>
-                <w:lang w:val="en-GB" w:bidi="en-GB"/>
-              </w:rPr>
-              <w:t>789</w:t>
-            </w:r>
-          </w:p>
-        </w:tc>
-        <w:tc>
-          <w:tcPr>
-            <w:tcW w:w="999" w:type="pct"/>
-          </w:tcPr>
-          <w:p>
-            <w:pPr>
-              <w:pStyle w:val="NoSpacing"/>
-            </w:pPr>
-            <w:r>
-              <w:rPr>
-                <w:lang w:val="en-GB" w:bidi="en-GB"/>
-              </w:rPr>
-              <w:t>789</w:t>
-            </w:r>
-          </w:p>
-        </w:tc>
-      </w:tr>
-      <w:tr>
-        <w:tc>
-          <w:tcPr>
-            <w:tcW w:w="1001" w:type="pct"/>
-          </w:tcPr>
-          <w:p>
-            <w:pPr>
-              <w:pStyle w:val="NoSpacing"/>
-            </w:pPr>
-            <w:r>
-              <w:rPr>
-                <w:lang w:val="en-GB" w:bidi="en-GB"/>
-              </w:rPr>
-              <w:t>Row Head</w:t>
-            </w:r>
-          </w:p>
-        </w:tc>
-        <w:tc>
-          <w:tcPr>
-            <w:tcW w:w="1000" w:type="pct"/>
-          </w:tcPr>
-          <w:p>
-            <w:pPr>
-              <w:pStyle w:val="NoSpacing"/>
-            </w:pPr>
-            <w:r>
-              <w:rPr>
-                <w:lang w:val="en-GB" w:bidi="en-GB"/>
-              </w:rPr>
-              <w:t>123</w:t>
-            </w:r>
-          </w:p>
-        </w:tc>
-        <w:tc>
-          <w:tcPr>
-            <w:tcW w:w="1000" w:type="pct"/>
-          </w:tcPr>
-          <w:p>
-            <w:pPr>
-              <w:pStyle w:val="NoSpacing"/>
-            </w:pPr>
-            <w:r>
-              <w:rPr>
-                <w:lang w:val="en-GB" w:bidi="en-GB"/>
-              </w:rPr>
-              <w:t>123</w:t>
-            </w:r>
-          </w:p>
-        </w:tc>
-        <w:tc>
-          <w:tcPr>
-            <w:tcW w:w="1000" w:type="pct"/>
-          </w:tcPr>
-          <w:p>
-            <w:pPr>
-              <w:pStyle w:val="NoSpacing"/>
-            </w:pPr>
-            <w:r>
-              <w:rPr>
-                <w:lang w:val="en-GB" w:bidi="en-GB"/>
-              </w:rPr>
-              <w:t>123</w:t>
-            </w:r>
-          </w:p>
-        </w:tc>
-        <w:tc>
-          <w:tcPr>
-            <w:tcW w:w="999" w:type="pct"/>
-          </w:tcPr>
-          <w:p>
-            <w:pPr>
-              <w:pStyle w:val="NoSpacing"/>
-            </w:pPr>
-            <w:r>
-              <w:rPr>
-                <w:lang w:val="en-GB" w:bidi="en-GB"/>
-              </w:rPr>
-              <w:t>123</w:t>
-            </w:r>
-          </w:p>
-        </w:tc>
-      </w:tr>
-      <w:tr>
-        <w:tc>
-          <w:tcPr>
-            <w:tcW w:w="1001" w:type="pct"/>
-          </w:tcPr>
-          <w:p>
-            <w:pPr>
-              <w:pStyle w:val="NoSpacing"/>
-            </w:pPr>
-            <w:r>
-              <w:rPr>
-                <w:lang w:val="en-GB" w:bidi="en-GB"/>
-              </w:rPr>
-              <w:t>Row Head</w:t>
-            </w:r>
-          </w:p>
-        </w:tc>
-        <w:tc>
-          <w:tcPr>
-            <w:tcW w:w="1000" w:type="pct"/>
-          </w:tcPr>
-          <w:p>
-            <w:pPr>
-              <w:pStyle w:val="NoSpacing"/>
-            </w:pPr>
-            <w:r>
-              <w:rPr>
-                <w:lang w:val="en-GB" w:bidi="en-GB"/>
-              </w:rPr>
-              <w:t>456</w:t>
-            </w:r>
-          </w:p>
-        </w:tc>
-        <w:tc>
-          <w:tcPr>
-            <w:tcW w:w="1000" w:type="pct"/>
-          </w:tcPr>
-          <w:p>
-            <w:pPr>
-              <w:pStyle w:val="NoSpacing"/>
-            </w:pPr>
-            <w:r>
-              <w:rPr>
-                <w:lang w:val="en-GB" w:bidi="en-GB"/>
-              </w:rPr>
-              <w:t>456</w:t>
-            </w:r>
-          </w:p>
-        </w:tc>
-        <w:tc>
-          <w:tcPr>
-            <w:tcW w:w="1000" w:type="pct"/>
-          </w:tcPr>
-          <w:p>
-            <w:pPr>
-              <w:pStyle w:val="NoSpacing"/>
-            </w:pPr>
-            <w:r>
-              <w:rPr>
-                <w:lang w:val="en-GB" w:bidi="en-GB"/>
-              </w:rPr>
-              <w:t>456</w:t>
-            </w:r>
-          </w:p>
-        </w:tc>
-        <w:tc>
-          <w:tcPr>
-            <w:tcW w:w="999" w:type="pct"/>
-          </w:tcPr>
-          <w:p>
-            <w:pPr>
-              <w:pStyle w:val="NoSpacing"/>
-            </w:pPr>
-            <w:r>
-              <w:rPr>
-                <w:lang w:val="en-GB" w:bidi="en-GB"/>
-              </w:rPr>
-              <w:t>456</w:t>
-            </w:r>
-          </w:p>
-        </w:tc>
-      </w:tr>
-      <w:tr>
-        <w:tc>
-          <w:tcPr>
-            <w:tcW w:w="1001" w:type="pct"/>
-          </w:tcPr>
-          <w:p>
-            <w:pPr>
-              <w:pStyle w:val="NoSpacing"/>
-            </w:pPr>
-            <w:r>
-              <w:rPr>
-                <w:lang w:val="en-GB" w:bidi="en-GB"/>
-              </w:rPr>
-              <w:t>Row Head</w:t>
-            </w:r>
-          </w:p>
-        </w:tc>
-        <w:tc>
-          <w:tcPr>
-            <w:tcW w:w="1000" w:type="pct"/>
-          </w:tcPr>
-          <w:p>
-            <w:pPr>
-              <w:pStyle w:val="NoSpacing"/>
-            </w:pPr>
-            <w:r>
-              <w:rPr>
-                <w:lang w:val="en-GB" w:bidi="en-GB"/>
-              </w:rPr>
-              <w:t>789</w:t>
-            </w:r>
-          </w:p>
-        </w:tc>
-        <w:tc>
-          <w:tcPr>
-            <w:tcW w:w="1000" w:type="pct"/>
-          </w:tcPr>
-          <w:p>
-            <w:pPr>
-              <w:pStyle w:val="NoSpacing"/>
-            </w:pPr>
-            <w:r>
-              <w:rPr>
-                <w:lang w:val="en-GB" w:bidi="en-GB"/>
-              </w:rPr>
-              <w:t>789</w:t>
-            </w:r>
-          </w:p>
-        </w:tc>
-        <w:tc>
-          <w:tcPr>
-            <w:tcW w:w="1000" w:type="pct"/>
-          </w:tcPr>
-          <w:p>
-            <w:pPr>
-              <w:pStyle w:val="NoSpacing"/>
-            </w:pPr>
-            <w:r>
-              <w:rPr>
-                <w:lang w:val="en-GB" w:bidi="en-GB"/>
-              </w:rPr>
-              <w:t>789</w:t>
-            </w:r>
-          </w:p>
-        </w:tc>
-        <w:tc>
-          <w:tcPr>
-            <w:tcW w:w="999" w:type="pct"/>
-          </w:tcPr>
-          <w:p>
-            <w:pPr>
-              <w:pStyle w:val="NoSpacing"/>
-            </w:pPr>
-            <w:r>
-              <w:rPr>
-                <w:lang w:val="en-GB" w:bidi="en-GB"/>
-              </w:rPr>
-              <w:t>789</w:t>
-            </w:r>
-          </w:p>
-        </w:tc>
-      </w:tr>
-    </w:tbl>
-    <w:p>
-      <w:pPr>
-        <w:pStyle w:val="TableFigure"/>
-      </w:pPr>
-      <w:r>
-        <w:rPr>
-          <w:rStyle w:val="Emphasis"/>
-          <w:lang w:val="en-GB" w:bidi="en-GB"/>
-        </w:rPr>
-        <w:t>Note</w:t>
-      </w:r>
-      <w:r>
-        <w:rPr>
-          <w:lang w:val="en-GB" w:bidi="en-GB"/>
-        </w:rPr>
-        <w:t xml:space="preserve">: </w:t>
-      </w:r>
-      <w:sdt>
-        <w:sdtPr>
-          <w:id w:val="668988805"/>
-          <w:placeholder>
-            <w:docPart w:val="CFE69600827DB54F9BB16A660B4DE1FD"/>
-          </w:placeholder>
-          <w:temporary/>
-          <w:showingPlcHdr/>
-          <w15:appearance w15:val="hidden"/>
-        </w:sdtPr>
-        <w:sdtContent>
-          <w:r>
-            <w:rPr>
-              <w:lang w:val="en-GB" w:bidi="en-GB"/>
-            </w:rPr>
-            <w:t>[Place all tables for your paper in a tables section, following the references (and, if applicable, the footnotes).  Start a new page for each table, include a table number and table title for each, as shown on this page.  All explanatory text appears in a table note that follows the table, such as this one.  Use the Table/Figure style to get the spacing between table and note.  Tables in APA format can use single or 1.5-line spacing.  Include a heading for every row and column, even if the content seems obvious.  To insert a table, on the Insert tab, tap Table.  New tables that you create in this document use APA format by default.]</w:t>
-          </w:r>
-        </w:sdtContent>
-      </w:sdt>
-    </w:p>
-    <w:p>
-      <w:pPr>
-        <w:pStyle w:val="SectionTitle"/>
-      </w:pPr>
-      <w:bookmarkStart w:id="16" w:name="_Toc21238818"/>
-      <w:r>
-        <w:rPr>
-          <w:lang w:val="en-GB" w:bidi="en-GB"/>
-        </w:rPr>
-        <w:lastRenderedPageBreak/>
-        <w:t>Figures</w:t>
-      </w:r>
-      <w:bookmarkEnd w:id="16"/>
-    </w:p>
-    <w:p>
-      <w:pPr>
-        <w:pStyle w:val="NoSpacing"/>
-      </w:pPr>
-      <w:r>
-        <w:rPr>
-          <w:noProof/>
-          <w:lang w:eastAsia="en-US"/>
-        </w:rPr>
-        <w:drawing>
-          <wp:inline distT="0" distB="0" distL="0" distR="0">
-            <wp:extent cx="5934075" cy="3956051"/>
-            <wp:effectExtent l="0" t="0" r="0" b="6350"/>
-            <wp:docPr id="2" name="Picture 2" title="Fish and colourful coral"/>
-            <wp:cNvGraphicFramePr>
-              <a:graphicFrameLocks xmlns:a="http://schemas.openxmlformats.org/drawingml/2006/main" noChangeAspect="1"/>
-            </wp:cNvGraphicFramePr>
-            <a:graphic xmlns:a="http://schemas.openxmlformats.org/drawingml/2006/main">
-              <a:graphicData uri="http://schemas.openxmlformats.org/drawingml/2006/picture">
-                <pic:pic xmlns:pic="http://schemas.openxmlformats.org/drawingml/2006/picture">
-                  <pic:nvPicPr>
-                    <pic:cNvPr id="2" name="Fish_96ppi.png"/>
-                    <pic:cNvPicPr/>
-                  </pic:nvPicPr>
-                  <pic:blipFill>
-                    <a:blip r:embed="rId9">
-                      <a:extLst>
-                        <a:ext uri="{28A0092B-C50C-407E-A947-70E740481C1C}">
-                          <a14:useLocalDpi xmlns:a14="http://schemas.microsoft.com/office/drawing/2010/main" val="0"/>
-                        </a:ext>
-                      </a:extLst>
-                    </a:blip>
-                    <a:stretch>
-                      <a:fillRect/>
-                    </a:stretch>
-                  </pic:blipFill>
-                  <pic:spPr>
-                    <a:xfrm>
-                      <a:off x="0" y="0"/>
-                      <a:ext cx="5935782" cy="3957189"/>
-                    </a:xfrm>
-                    <a:prstGeom prst="rect">
-                      <a:avLst/>
-                    </a:prstGeom>
-                  </pic:spPr>
-                </pic:pic>
-              </a:graphicData>
-            </a:graphic>
-          </wp:inline>
-        </w:drawing>
-      </w:r>
     </w:p>
     <w:p>
       <w:pPr>
@@ -4465,6 +5334,7 @@
           <w15:appearance w15:val="hidden"/>
           <w:text/>
         </w:sdtPr>
+        <w:sdtEndPr/>
         <w:sdtContent>
           <w:r>
             <w:rPr>
@@ -4500,8 +5370,8 @@
       </w:r>
     </w:p>
     <w:sectPr>
-      <w:headerReference w:type="default" r:id="rId10"/>
-      <w:headerReference w:type="first" r:id="rId11"/>
+      <w:headerReference w:type="default" r:id="rId9"/>
+      <w:headerReference w:type="first" r:id="rId10"/>
       <w:footnotePr>
         <w:pos w:val="beneathText"/>
       </w:footnotePr>
@@ -5852,6 +6722,7 @@
   <w:style w:type="character" w:default="1" w:styleId="DefaultParagraphFont">
     <w:name w:val="Default Paragraph Font"/>
     <w:uiPriority w:val="1"/>
+    <w:semiHidden/>
     <w:unhideWhenUsed/>
   </w:style>
   <w:style w:type="table" w:default="1" w:styleId="TableNormal">
@@ -7717,95 +8588,6 @@
     </w:docPart>
     <w:docPart>
       <w:docPartPr>
-        <w:name w:val="90DE46EDE8164B4DB6E9998CD2F08B81"/>
-        <w:category>
-          <w:name w:val="General"/>
-          <w:gallery w:val="placeholder"/>
-        </w:category>
-        <w:types>
-          <w:type w:val="bbPlcHdr"/>
-        </w:types>
-        <w:behaviors>
-          <w:behavior w:val="content"/>
-        </w:behaviors>
-        <w:guid w:val="{AC631406-0DBC-4C4C-9E48-B0D2E09D126F}"/>
-      </w:docPartPr>
-      <w:docPartBody>
-        <w:p>
-          <w:pPr>
-            <w:pStyle w:val="90DE46EDE8164B4DB6E9998CD2F08B81"/>
-          </w:pPr>
-          <w:r>
-            <w:rPr>
-              <w:rStyle w:val="Heading5Char"/>
-              <w:lang w:val="en-GB" w:bidi="en-GB"/>
-            </w:rPr>
-            <w:t>[Heading 5]</w:t>
-          </w:r>
-        </w:p>
-      </w:docPartBody>
-    </w:docPart>
-    <w:docPart>
-      <w:docPartPr>
-        <w:name w:val="573CE24E94702A4B914EFD656E6D3BAE"/>
-        <w:category>
-          <w:name w:val="General"/>
-          <w:gallery w:val="placeholder"/>
-        </w:category>
-        <w:types>
-          <w:type w:val="bbPlcHdr"/>
-        </w:types>
-        <w:behaviors>
-          <w:behavior w:val="content"/>
-        </w:behaviors>
-        <w:guid w:val="{687803A0-8AF1-4E4D-80F6-7D31BFE9C9E8}"/>
-      </w:docPartPr>
-      <w:docPartBody>
-        <w:p>
-          <w:pPr>
-            <w:pStyle w:val="573CE24E94702A4B914EFD656E6D3BAE"/>
-          </w:pPr>
-          <w:r>
-            <w:rPr>
-              <w:lang w:val="en-GB" w:bidi="en-GB"/>
-            </w:rPr>
-            <w:t>[Like all sections of your paper, references start on their own page, as shown on the page that follows.  The body of the References section uses the Bibliography style.  For more detailed information on formatting references, see the APA Style Manual, 6th Edition.</w:t>
-          </w:r>
-        </w:p>
-      </w:docPartBody>
-    </w:docPart>
-    <w:docPart>
-      <w:docPartPr>
-        <w:name w:val="BCE2BABA5DE68447A037CBF1BE1540BF"/>
-        <w:category>
-          <w:name w:val="General"/>
-          <w:gallery w:val="placeholder"/>
-        </w:category>
-        <w:types>
-          <w:type w:val="bbPlcHdr"/>
-        </w:types>
-        <w:behaviors>
-          <w:behavior w:val="content"/>
-        </w:behaviors>
-        <w:guid w:val="{C9D3D799-872A-FB4E-AD8F-144B2C7E4AF7}"/>
-      </w:docPartPr>
-      <w:docPartBody>
-        <w:p>
-          <w:pPr>
-            <w:pStyle w:val="BCE2BABA5DE68447A037CBF1BE1540BF"/>
-          </w:pPr>
-          <w:r>
-            <w:rPr>
-              <w:noProof/>
-              <w:lang w:val="en-GB" w:bidi="en-GB"/>
-            </w:rPr>
-            <w:t>(Surname, Year)</w:t>
-          </w:r>
-        </w:p>
-      </w:docPartBody>
-    </w:docPart>
-    <w:docPart>
-      <w:docPartPr>
         <w:name w:val="A0DEF6D03DB85247897A2C87BD6D79F1"/>
         <w:category>
           <w:name w:val="General"/>
@@ -7842,36 +8624,6 @@
               <w:lang w:val="en-GB" w:bidi="en-GB"/>
             </w:rPr>
             <w:t>]</w:t>
-          </w:r>
-        </w:p>
-      </w:docPartBody>
-    </w:docPart>
-    <w:docPart>
-      <w:docPartPr>
-        <w:name w:val="95D3A08A32999247BE2233B6D8BB8F1C"/>
-        <w:category>
-          <w:name w:val="General"/>
-          <w:gallery w:val="placeholder"/>
-        </w:category>
-        <w:types>
-          <w:type w:val="bbPlcHdr"/>
-        </w:types>
-        <w:behaviors>
-          <w:behavior w:val="content"/>
-        </w:behaviors>
-        <w:guid w:val="{6C19260B-D9E9-FC41-927C-24A6C0190AFC}"/>
-      </w:docPartPr>
-      <w:docPartBody>
-        <w:p>
-          <w:pPr>
-            <w:pStyle w:val="95D3A08A32999247BE2233B6D8BB8F1C"/>
-          </w:pPr>
-          <w:r>
-            <w:rPr>
-              <w:rStyle w:val="Emphasis"/>
-              <w:lang w:val="en-GB" w:bidi="en-GB"/>
-            </w:rPr>
-            <w:t>[Table Title]</w:t>
           </w:r>
         </w:p>
       </w:docPartBody>
@@ -8053,6 +8805,7 @@
     <w:rsid w:val="00BD144C"/>
     <w:rsid w:val="00C15BB2"/>
     <w:rsid w:val="00C36781"/>
+    <w:rsid w:val="00D051F9"/>
   </w:rsids>
   <m:mathPr>
     <m:mathFont m:val="Cambria Math"/>
@@ -9038,7 +9791,7 @@
 </file>
 
 <file path=customXml/itemProps2.xml><?xml version="1.0" encoding="utf-8"?>
-<ds:datastoreItem xmlns:ds="http://schemas.openxmlformats.org/officeDocument/2006/customXml" ds:itemID="{A77CF014-6611-3346-8BA9-D9D4159F43E9}">
+<ds:datastoreItem xmlns:ds="http://schemas.openxmlformats.org/officeDocument/2006/customXml" ds:itemID="{ADD40E8A-4AFE-7C44-8880-FC5CCDBCEB96}">
   <ds:schemaRefs>
     <ds:schemaRef ds:uri="http://schemas.openxmlformats.org/officeDocument/2006/bibliography"/>
   </ds:schemaRefs>

</xml_diff>